<commit_message>
Lab2 finalized after defence
</commit_message>
<xml_diff>
--- a/it/lab2/report.docx
+++ b/it/lab2/report.docx
@@ -54,7 +54,6 @@
     <w:p/>
     <w:p/>
     <w:p/>
-    <w:p/>
     <w:p>
       <w:pPr>
         <w:jc w:val="center"/>
@@ -101,6 +100,7 @@
         <w:rPr>
           <w:b/>
           <w:bCs/>
+          <w:lang w:val="en-US"/>
         </w:rPr>
       </w:pPr>
       <w:r>
@@ -116,6 +116,22 @@
           <w:bCs/>
         </w:rPr>
         <w:t>75</w:t>
+      </w:r>
+    </w:p>
+    <w:p>
+      <w:pPr>
+        <w:jc w:val="center"/>
+        <w:rPr>
+          <w:b/>
+          <w:bCs/>
+        </w:rPr>
+      </w:pPr>
+      <w:r>
+        <w:rPr>
+          <w:b/>
+          <w:bCs/>
+        </w:rPr>
+        <w:t>Информатика</w:t>
       </w:r>
     </w:p>
     <w:p/>
@@ -281,7 +297,7 @@
           <w:r>
             <w:fldChar w:fldCharType="separate"/>
           </w:r>
-          <w:hyperlink w:anchor="_Toc209802903" w:history="1">
+          <w:hyperlink w:anchor="_Toc209868071" w:history="1">
             <w:r>
               <w:rPr>
                 <w:rStyle w:val="Hyperlink"/>
@@ -310,7 +326,7 @@
                 <w:noProof/>
                 <w:webHidden/>
               </w:rPr>
-              <w:instrText xml:space="preserve"> PAGEREF _Toc209802903 \h </w:instrText>
+              <w:instrText xml:space="preserve"> PAGEREF _Toc209868071 \h </w:instrText>
             </w:r>
             <w:r>
               <w:rPr>
@@ -354,7 +370,7 @@
               <w:lang w:val="en-RU" w:eastAsia="en-GB"/>
             </w:rPr>
           </w:pPr>
-          <w:hyperlink w:anchor="_Toc209802904" w:history="1">
+          <w:hyperlink w:anchor="_Toc209868072" w:history="1">
             <w:r>
               <w:rPr>
                 <w:rStyle w:val="Hyperlink"/>
@@ -381,7 +397,7 @@
                 <w:noProof/>
                 <w:webHidden/>
               </w:rPr>
-              <w:instrText xml:space="preserve"> PAGEREF _Toc209802904 \h </w:instrText>
+              <w:instrText xml:space="preserve"> PAGEREF _Toc209868072 \h </w:instrText>
             </w:r>
             <w:r>
               <w:rPr>
@@ -425,7 +441,7 @@
               <w:lang w:val="en-RU" w:eastAsia="en-GB"/>
             </w:rPr>
           </w:pPr>
-          <w:hyperlink w:anchor="_Toc209802905" w:history="1">
+          <w:hyperlink w:anchor="_Toc209868073" w:history="1">
             <w:r>
               <w:rPr>
                 <w:rStyle w:val="Hyperlink"/>
@@ -454,7 +470,7 @@
                 <w:noProof/>
                 <w:webHidden/>
               </w:rPr>
-              <w:instrText xml:space="preserve"> PAGEREF _Toc209802905 \h </w:instrText>
+              <w:instrText xml:space="preserve"> PAGEREF _Toc209868073 \h </w:instrText>
             </w:r>
             <w:r>
               <w:rPr>
@@ -498,7 +514,7 @@
               <w:lang w:val="en-RU" w:eastAsia="en-GB"/>
             </w:rPr>
           </w:pPr>
-          <w:hyperlink w:anchor="_Toc209802906" w:history="1">
+          <w:hyperlink w:anchor="_Toc209868074" w:history="1">
             <w:r>
               <w:rPr>
                 <w:rStyle w:val="Hyperlink"/>
@@ -525,7 +541,7 @@
                 <w:noProof/>
                 <w:webHidden/>
               </w:rPr>
-              <w:instrText xml:space="preserve"> PAGEREF _Toc209802906 \h </w:instrText>
+              <w:instrText xml:space="preserve"> PAGEREF _Toc209868074 \h </w:instrText>
             </w:r>
             <w:r>
               <w:rPr>
@@ -569,7 +585,7 @@
               <w:lang w:val="en-RU" w:eastAsia="en-GB"/>
             </w:rPr>
           </w:pPr>
-          <w:hyperlink w:anchor="_Toc209802907" w:history="1">
+          <w:hyperlink w:anchor="_Toc209868075" w:history="1">
             <w:r>
               <w:rPr>
                 <w:rStyle w:val="Hyperlink"/>
@@ -596,7 +612,7 @@
                 <w:noProof/>
                 <w:webHidden/>
               </w:rPr>
-              <w:instrText xml:space="preserve"> PAGEREF _Toc209802907 \h </w:instrText>
+              <w:instrText xml:space="preserve"> PAGEREF _Toc209868075 \h </w:instrText>
             </w:r>
             <w:r>
               <w:rPr>
@@ -640,7 +656,7 @@
               <w:lang w:val="en-RU" w:eastAsia="en-GB"/>
             </w:rPr>
           </w:pPr>
-          <w:hyperlink w:anchor="_Toc209802908" w:history="1">
+          <w:hyperlink w:anchor="_Toc209868076" w:history="1">
             <w:r>
               <w:rPr>
                 <w:rStyle w:val="Hyperlink"/>
@@ -669,7 +685,7 @@
                 <w:noProof/>
                 <w:webHidden/>
               </w:rPr>
-              <w:instrText xml:space="preserve"> PAGEREF _Toc209802908 \h </w:instrText>
+              <w:instrText xml:space="preserve"> PAGEREF _Toc209868076 \h </w:instrText>
             </w:r>
             <w:r>
               <w:rPr>
@@ -713,7 +729,7 @@
               <w:lang w:val="en-RU" w:eastAsia="en-GB"/>
             </w:rPr>
           </w:pPr>
-          <w:hyperlink w:anchor="_Toc209802909" w:history="1">
+          <w:hyperlink w:anchor="_Toc209868077" w:history="1">
             <w:r>
               <w:rPr>
                 <w:rStyle w:val="Hyperlink"/>
@@ -742,7 +758,7 @@
                 <w:noProof/>
                 <w:webHidden/>
               </w:rPr>
-              <w:instrText xml:space="preserve"> PAGEREF _Toc209802909 \h </w:instrText>
+              <w:instrText xml:space="preserve"> PAGEREF _Toc209868077 \h </w:instrText>
             </w:r>
             <w:r>
               <w:rPr>
@@ -829,7 +845,7 @@
           <w:bCs/>
         </w:rPr>
       </w:pPr>
-      <w:bookmarkStart w:id="0" w:name="_Toc209802903"/>
+      <w:bookmarkStart w:id="0" w:name="_Toc209868071"/>
       <w:r>
         <w:rPr>
           <w:b/>
@@ -855,6 +871,23 @@
       </w:r>
       <w:r>
         <w:t>Проверить имеются ли в принятом сообщении ошибки, и если имеются, то какие. Подробно прокомментировать и записать правильное сообщение.</w:t>
+      </w:r>
+    </w:p>
+    <w:p>
+      <w:pPr>
+        <w:jc w:val="both"/>
+      </w:pPr>
+      <w:r>
+        <w:t>57 94 19</w:t>
+      </w:r>
+      <w:r>
+        <w:t> </w:t>
+      </w:r>
+      <w:r>
+        <w:t>100</w:t>
+      </w:r>
+      <w:r>
+        <w:t xml:space="preserve"> – номера строки</w:t>
       </w:r>
     </w:p>
     <w:p>
@@ -1444,9 +1477,6 @@
     <w:p>
       <w:pPr>
         <w:jc w:val="both"/>
-        <w:rPr>
-          <w:lang w:val="en-US"/>
-        </w:rPr>
       </w:pPr>
       <w:r>
         <w:t xml:space="preserve">2. </w:t>
@@ -1459,6 +1489,20 @@
       </w:r>
       <w:r>
         <w:t>Проверить имеются ли в принятом сообщении ошибки, и если имеются, то какие. Подробно прокомментировать и записать правильное сообщение.</w:t>
+      </w:r>
+    </w:p>
+    <w:p>
+      <w:pPr>
+        <w:jc w:val="both"/>
+        <w:rPr>
+          <w:lang w:val="en-US"/>
+        </w:rPr>
+      </w:pPr>
+      <w:r>
+        <w:t>74</w:t>
+      </w:r>
+      <w:r>
+        <w:t xml:space="preserve"> – номер строки</w:t>
       </w:r>
     </w:p>
     <w:tbl>
@@ -2091,7 +2135,7 @@
         <w:pStyle w:val="Heading2"/>
         <w:jc w:val="center"/>
       </w:pPr>
-      <w:bookmarkStart w:id="1" w:name="_Toc209802904"/>
+      <w:bookmarkStart w:id="1" w:name="_Toc209868072"/>
       <w:r>
         <w:t>Дополнительное задание</w:t>
       </w:r>
@@ -2103,13 +2147,7 @@
         <w:jc w:val="both"/>
       </w:pPr>
       <w:r>
-        <w:t>Созда</w:t>
-      </w:r>
-      <w:r>
-        <w:t>ть</w:t>
-      </w:r>
-      <w:r>
-        <w:t xml:space="preserve"> учетную запись на </w:t>
+        <w:t xml:space="preserve">Создать учетную запись на </w:t>
       </w:r>
       <w:r>
         <w:rPr>
@@ -2240,11 +2278,6 @@
     </w:p>
     <w:p>
       <w:pPr>
-        <w:jc w:val="both"/>
-      </w:pPr>
-    </w:p>
-    <w:p>
-      <w:pPr>
         <w:pStyle w:val="Heading1"/>
         <w:jc w:val="center"/>
         <w:rPr>
@@ -2252,7 +2285,7 @@
           <w:bCs/>
         </w:rPr>
       </w:pPr>
-      <w:bookmarkStart w:id="2" w:name="_Toc209802905"/>
+      <w:bookmarkStart w:id="2" w:name="_Toc209868073"/>
       <w:r>
         <w:rPr>
           <w:b/>
@@ -2280,7 +2313,7 @@
         <w:pStyle w:val="Heading2"/>
         <w:jc w:val="center"/>
       </w:pPr>
-      <w:bookmarkStart w:id="3" w:name="_Toc209802906"/>
+      <w:bookmarkStart w:id="3" w:name="_Toc209868074"/>
       <w:r>
         <w:t>Обязательное задание</w:t>
       </w:r>
@@ -2304,6 +2337,12 @@
           <w:lang w:val="en-US"/>
         </w:rPr>
         <w:t>1.</w:t>
+      </w:r>
+      <w:r>
+        <w:t xml:space="preserve"> 57</w:t>
+      </w:r>
+      <w:r>
+        <w:t xml:space="preserve"> строка</w:t>
       </w:r>
     </w:p>
     <w:p>
@@ -2704,7 +2743,6 @@
         <w:rPr>
           <w:rFonts w:cs="Times New Roman"/>
           <w:szCs w:val="28"/>
-          <w:lang w:val="en-US"/>
         </w:rPr>
       </w:pPr>
       <w:r>
@@ -2744,6 +2782,12 @@
           <w:lang w:val="en-US"/>
         </w:rPr>
         <w:t xml:space="preserve">2. </w:t>
+      </w:r>
+      <w:r>
+        <w:t>94</w:t>
+      </w:r>
+      <w:r>
+        <w:t xml:space="preserve"> строка</w:t>
       </w:r>
       <w:r>
         <w:rPr>
@@ -2804,6 +2848,7 @@
           <w:iCs/>
           <w:sz w:val="22"/>
           <w:szCs w:val="22"/>
+          <w:lang w:val="en-US"/>
         </w:rPr>
       </w:pPr>
       <w:r>
@@ -2813,7 +2858,7 @@
           <w:sz w:val="22"/>
           <w:szCs w:val="21"/>
         </w:rPr>
-        <w:t xml:space="preserve">Рисунок </w:t>
+        <w:t>Рисунок</w:t>
       </w:r>
       <w:r>
         <w:rPr>
@@ -2821,8 +2866,9 @@
           <w:iCs/>
           <w:sz w:val="22"/>
           <w:szCs w:val="21"/>
-        </w:rPr>
-        <w:t>2</w:t>
+          <w:lang w:val="en-US"/>
+        </w:rPr>
+        <w:t xml:space="preserve"> 2</w:t>
       </w:r>
     </w:p>
     <w:p>
@@ -3085,16 +3131,22 @@
         <w:rPr>
           <w:rFonts w:cs="Times New Roman"/>
           <w:szCs w:val="28"/>
-          <w:lang w:val="en-US"/>
-        </w:rPr>
-      </w:pPr>
-      <w:r>
-        <w:rPr>
-          <w:rFonts w:cs="Times New Roman"/>
-          <w:szCs w:val="28"/>
-          <w:lang w:val="en-US"/>
-        </w:rPr>
-        <w:t>S = 100</w:t>
+        </w:rPr>
+      </w:pPr>
+      <w:r>
+        <w:rPr>
+          <w:rFonts w:cs="Times New Roman"/>
+          <w:szCs w:val="28"/>
+          <w:lang w:val="en-US"/>
+        </w:rPr>
+        <w:t>S</w:t>
+      </w:r>
+      <w:r>
+        <w:rPr>
+          <w:rFonts w:cs="Times New Roman"/>
+          <w:szCs w:val="28"/>
+        </w:rPr>
+        <w:t xml:space="preserve"> = 100</w:t>
       </w:r>
     </w:p>
     <w:p>
@@ -3116,7 +3168,6 @@
         <w:rPr>
           <w:rFonts w:cs="Times New Roman"/>
           <w:szCs w:val="28"/>
-          <w:lang w:val="en-US"/>
         </w:rPr>
         <w:t xml:space="preserve"> </w:t>
       </w:r>
@@ -3131,7 +3182,6 @@
         <w:rPr>
           <w:rFonts w:cs="Times New Roman"/>
           <w:szCs w:val="28"/>
-          <w:lang w:val="en-US"/>
         </w:rPr>
         <w:t xml:space="preserve"> </w:t>
       </w:r>
@@ -3147,41 +3197,24 @@
         <w:rPr>
           <w:rFonts w:cs="Times New Roman"/>
           <w:szCs w:val="28"/>
-          <w:lang w:val="en-US"/>
-        </w:rPr>
-        <w:t xml:space="preserve">1 </w:t>
-      </w:r>
-      <w:r>
-        <w:rPr>
-          <w:rFonts w:cs="Times New Roman"/>
-          <w:szCs w:val="28"/>
-          <w:lang w:val="en-US"/>
-        </w:rPr>
-        <w:t>-&gt;</w:t>
-      </w:r>
-      <w:r>
-        <w:rPr>
-          <w:rFonts w:cs="Times New Roman"/>
-          <w:szCs w:val="28"/>
-          <w:lang w:val="en-US"/>
-        </w:rPr>
-        <w:t xml:space="preserve"> 0010110</w:t>
+        </w:rPr>
+        <w:t>1 -&gt; 0010110</w:t>
       </w:r>
     </w:p>
     <w:p>
       <w:pPr>
         <w:ind w:firstLine="708"/>
         <w:jc w:val="both"/>
-        <w:rPr>
-          <w:lang w:val="en-US"/>
-        </w:rPr>
-      </w:pPr>
-      <w:r>
-        <w:rPr>
-          <w:lang w:val="en-US"/>
-        </w:rPr>
+      </w:pPr>
+      <w:r>
         <w:lastRenderedPageBreak/>
         <w:t>3.</w:t>
+      </w:r>
+      <w:r>
+        <w:t xml:space="preserve"> 19</w:t>
+      </w:r>
+      <w:r>
+        <w:t xml:space="preserve"> строка</w:t>
       </w:r>
     </w:p>
     <w:p>
@@ -3261,6 +3294,7 @@
           <w:iCs/>
           <w:sz w:val="22"/>
           <w:szCs w:val="22"/>
+          <w:lang w:val="en-US"/>
         </w:rPr>
       </w:pPr>
       <w:r>
@@ -3543,24 +3577,29 @@
         <w:rPr>
           <w:rFonts w:cs="Times New Roman"/>
           <w:szCs w:val="28"/>
-          <w:lang w:val="en-US"/>
-        </w:rPr>
-      </w:pPr>
-      <w:r>
-        <w:rPr>
-          <w:rFonts w:cs="Times New Roman"/>
-          <w:szCs w:val="28"/>
-          <w:lang w:val="en-US"/>
-        </w:rPr>
-        <w:t>S = 100</w:t>
-      </w:r>
-    </w:p>
-    <w:p>
-      <w:pPr>
-        <w:rPr>
-          <w:rFonts w:cs="Times New Roman"/>
-          <w:szCs w:val="28"/>
-          <w:lang w:val="en-US"/>
+        </w:rPr>
+      </w:pPr>
+      <w:r>
+        <w:rPr>
+          <w:rFonts w:cs="Times New Roman"/>
+          <w:szCs w:val="28"/>
+          <w:lang w:val="en-US"/>
+        </w:rPr>
+        <w:t>S</w:t>
+      </w:r>
+      <w:r>
+        <w:rPr>
+          <w:rFonts w:cs="Times New Roman"/>
+          <w:szCs w:val="28"/>
+        </w:rPr>
+        <w:t xml:space="preserve"> = 100</w:t>
+      </w:r>
+    </w:p>
+    <w:p>
+      <w:pPr>
+        <w:rPr>
+          <w:rFonts w:cs="Times New Roman"/>
+          <w:szCs w:val="28"/>
         </w:rPr>
       </w:pPr>
       <w:r>
@@ -3590,15 +3629,18 @@
       <w:pPr>
         <w:ind w:firstLine="708"/>
         <w:jc w:val="both"/>
-        <w:rPr>
-          <w:lang w:val="en-US"/>
-        </w:rPr>
       </w:pPr>
       <w:r>
         <w:rPr>
           <w:lang w:val="en-US"/>
         </w:rPr>
         <w:t xml:space="preserve">4. </w:t>
+      </w:r>
+      <w:r>
+        <w:t>100</w:t>
+      </w:r>
+      <w:r>
+        <w:t xml:space="preserve"> строка</w:t>
       </w:r>
     </w:p>
     <w:p>
@@ -3669,6 +3711,7 @@
         <w:rPr>
           <w:rFonts w:cs="Times New Roman"/>
           <w:szCs w:val="28"/>
+          <w:lang w:val="en-US"/>
         </w:rPr>
       </w:pPr>
       <w:r>
@@ -3678,7 +3721,7 @@
           <w:sz w:val="22"/>
           <w:szCs w:val="21"/>
         </w:rPr>
-        <w:t xml:space="preserve">Рисунок </w:t>
+        <w:t>Рисунок</w:t>
       </w:r>
       <w:r>
         <w:rPr>
@@ -3686,8 +3729,9 @@
           <w:iCs/>
           <w:sz w:val="22"/>
           <w:szCs w:val="21"/>
-        </w:rPr>
-        <w:t>4</w:t>
+          <w:lang w:val="en-US"/>
+        </w:rPr>
+        <w:t xml:space="preserve"> 4</w:t>
       </w:r>
     </w:p>
     <w:p>
@@ -3950,16 +3994,22 @@
         <w:rPr>
           <w:rFonts w:cs="Times New Roman"/>
           <w:szCs w:val="28"/>
-          <w:lang w:val="en-US"/>
-        </w:rPr>
-      </w:pPr>
-      <w:r>
-        <w:rPr>
-          <w:rFonts w:cs="Times New Roman"/>
-          <w:szCs w:val="28"/>
-          <w:lang w:val="en-US"/>
-        </w:rPr>
-        <w:t>S = 111</w:t>
+        </w:rPr>
+      </w:pPr>
+      <w:r>
+        <w:rPr>
+          <w:rFonts w:cs="Times New Roman"/>
+          <w:szCs w:val="28"/>
+          <w:lang w:val="en-US"/>
+        </w:rPr>
+        <w:t>S</w:t>
+      </w:r>
+      <w:r>
+        <w:rPr>
+          <w:rFonts w:cs="Times New Roman"/>
+          <w:szCs w:val="28"/>
+        </w:rPr>
+        <w:t xml:space="preserve"> = 111</w:t>
       </w:r>
     </w:p>
     <w:p>
@@ -4001,11 +4051,34 @@
           <w:szCs w:val="28"/>
         </w:rPr>
       </w:pPr>
-      <w:r>
-        <w:rPr>
-          <w:lang w:val="en-US"/>
-        </w:rPr>
-        <w:t>2)</w:t>
+    </w:p>
+    <w:p>
+      <w:pPr>
+        <w:rPr>
+          <w:rFonts w:cs="Times New Roman"/>
+          <w:szCs w:val="28"/>
+        </w:rPr>
+      </w:pPr>
+    </w:p>
+    <w:p>
+      <w:pPr>
+        <w:pStyle w:val="ListParagraph"/>
+        <w:numPr>
+          <w:ilvl w:val="0"/>
+          <w:numId w:val="7"/>
+        </w:numPr>
+        <w:rPr>
+          <w:rFonts w:cs="Times New Roman"/>
+          <w:szCs w:val="28"/>
+        </w:rPr>
+      </w:pPr>
+      <w:r>
+        <w:rPr>
+          <w:rFonts w:cs="Times New Roman"/>
+          <w:szCs w:val="28"/>
+        </w:rPr>
+        <w:lastRenderedPageBreak/>
+        <w:t>74 строка</w:t>
       </w:r>
     </w:p>
     <w:p>
@@ -4023,7 +4096,6 @@
           <w:szCs w:val="28"/>
           <w:lang w:val="en-RU"/>
         </w:rPr>
-        <w:lastRenderedPageBreak/>
         <w:drawing>
           <wp:inline distT="0" distB="0" distL="0" distR="0" wp14:anchorId="25428D53" wp14:editId="6DABDED4">
             <wp:extent cx="5939790" cy="1335405"/>
@@ -4123,16 +4195,49 @@
         <w:rPr>
           <w:rFonts w:cs="Times New Roman"/>
           <w:szCs w:val="28"/>
+          <w:lang w:val="en-US"/>
+        </w:rPr>
+      </w:pPr>
+      <w:r>
+        <w:rPr>
+          <w:rFonts w:cs="Times New Roman"/>
+          <w:szCs w:val="28"/>
           <w:lang w:val="en-RU"/>
         </w:rPr>
-      </w:pPr>
-      <w:r>
+        <w:t>s1 = xor(r1, i1, i2, i4, i5, i7, i9, i11)</w:t>
+      </w:r>
+      <w:r>
+        <w:rPr>
+          <w:rFonts w:cs="Times New Roman"/>
+          <w:szCs w:val="28"/>
+          <w:lang w:val="en-US"/>
+        </w:rPr>
+        <w:t xml:space="preserve"> = </w:t>
+      </w:r>
+      <w:r>
+        <w:rPr>
+          <w:rFonts w:cs="Times New Roman"/>
+          <w:szCs w:val="28"/>
+          <w:lang w:val="en-US"/>
+        </w:rPr>
+        <w:t>1</w:t>
+      </w:r>
+    </w:p>
+    <w:p>
+      <w:pPr>
         <w:rPr>
           <w:rFonts w:cs="Times New Roman"/>
           <w:szCs w:val="28"/>
           <w:lang w:val="en-RU"/>
         </w:rPr>
-        <w:t>s1 = xor(r1, i1, i2, i4, i5, i7, i9, i11)</w:t>
+      </w:pPr>
+      <w:r>
+        <w:rPr>
+          <w:rFonts w:cs="Times New Roman"/>
+          <w:szCs w:val="28"/>
+          <w:lang w:val="en-RU"/>
+        </w:rPr>
+        <w:t>s2 = xor(r2, i1, i3, i4, i6, i7, i10, i11)</w:t>
       </w:r>
       <w:r>
         <w:rPr>
@@ -4148,215 +4253,189 @@
           <w:szCs w:val="28"/>
           <w:lang w:val="en-US"/>
         </w:rPr>
+        <w:t>0</w:t>
+      </w:r>
+    </w:p>
+    <w:p>
+      <w:pPr>
+        <w:rPr>
+          <w:rFonts w:cs="Times New Roman"/>
+          <w:szCs w:val="28"/>
+          <w:lang w:val="en-RU"/>
+        </w:rPr>
+      </w:pPr>
+      <w:r>
+        <w:rPr>
+          <w:rFonts w:cs="Times New Roman"/>
+          <w:szCs w:val="28"/>
+          <w:lang w:val="en-RU"/>
+        </w:rPr>
+        <w:t>s3 = xor(r3, i2, i3, i4, i8, i9, i10, i11)</w:t>
+      </w:r>
+      <w:r>
+        <w:rPr>
+          <w:rFonts w:cs="Times New Roman"/>
+          <w:szCs w:val="28"/>
+          <w:lang w:val="en-US"/>
+        </w:rPr>
+        <w:t xml:space="preserve"> </w:t>
+      </w:r>
+      <w:r>
+        <w:rPr>
+          <w:rFonts w:cs="Times New Roman"/>
+          <w:szCs w:val="28"/>
+          <w:lang w:val="en-US"/>
+        </w:rPr>
+        <w:t>=</w:t>
+      </w:r>
+      <w:r>
+        <w:rPr>
+          <w:rFonts w:cs="Times New Roman"/>
+          <w:szCs w:val="28"/>
+          <w:lang w:val="en-US"/>
+        </w:rPr>
+        <w:t xml:space="preserve"> 1</w:t>
+      </w:r>
+    </w:p>
+    <w:p>
+      <w:pPr>
+        <w:rPr>
+          <w:rFonts w:cs="Times New Roman"/>
+          <w:szCs w:val="28"/>
+          <w:lang w:val="en-RU"/>
+        </w:rPr>
+      </w:pPr>
+      <w:r>
+        <w:rPr>
+          <w:rFonts w:cs="Times New Roman"/>
+          <w:szCs w:val="28"/>
+          <w:lang w:val="en-RU"/>
+        </w:rPr>
+        <w:t>s4 = xor(r4, i5, i6, i7, i8, i9, i10, i11)</w:t>
+      </w:r>
+      <w:r>
+        <w:rPr>
+          <w:rFonts w:cs="Times New Roman"/>
+          <w:szCs w:val="28"/>
+          <w:lang w:val="en-US"/>
+        </w:rPr>
+        <w:t xml:space="preserve"> = </w:t>
+      </w:r>
+      <w:r>
+        <w:rPr>
+          <w:rFonts w:cs="Times New Roman"/>
+          <w:szCs w:val="28"/>
+          <w:lang w:val="en-US"/>
+        </w:rPr>
         <w:t>1</w:t>
       </w:r>
-      <w:r>
-        <w:rPr>
-          <w:rFonts w:cs="Times New Roman"/>
-          <w:szCs w:val="28"/>
-          <w:lang w:val="en-RU"/>
-        </w:rPr>
-        <w:t>s2 = xor(r2, i1, i3, i4, i6, i7, i10, i11)</w:t>
-      </w:r>
-      <w:r>
-        <w:rPr>
-          <w:rFonts w:cs="Times New Roman"/>
-          <w:szCs w:val="28"/>
-          <w:lang w:val="en-US"/>
-        </w:rPr>
-        <w:t xml:space="preserve"> = </w:t>
-      </w:r>
-      <w:r>
-        <w:rPr>
-          <w:rFonts w:cs="Times New Roman"/>
-          <w:szCs w:val="28"/>
-          <w:lang w:val="en-US"/>
-        </w:rPr>
-        <w:t>0</w:t>
-      </w:r>
-    </w:p>
-    <w:p>
-      <w:pPr>
-        <w:rPr>
-          <w:rFonts w:cs="Times New Roman"/>
-          <w:szCs w:val="28"/>
-          <w:lang w:val="en-RU"/>
-        </w:rPr>
-      </w:pPr>
-      <w:r>
-        <w:rPr>
-          <w:rFonts w:cs="Times New Roman"/>
-          <w:szCs w:val="28"/>
-          <w:lang w:val="en-RU"/>
-        </w:rPr>
-        <w:t>s3 = xor(r3, i2, i3, i4, i8, i9, i10, i11)</w:t>
-      </w:r>
-      <w:r>
-        <w:rPr>
-          <w:rFonts w:cs="Times New Roman"/>
-          <w:szCs w:val="28"/>
-          <w:lang w:val="en-US"/>
+    </w:p>
+    <w:p>
+      <w:pPr>
+        <w:rPr>
+          <w:rFonts w:cs="Times New Roman"/>
+          <w:szCs w:val="28"/>
+        </w:rPr>
+      </w:pPr>
+      <w:proofErr w:type="gramStart"/>
+      <w:r>
+        <w:rPr>
+          <w:rFonts w:cs="Times New Roman"/>
+          <w:szCs w:val="28"/>
+        </w:rPr>
+        <w:t>Ошибка  в</w:t>
+      </w:r>
+      <w:proofErr w:type="gramEnd"/>
+      <w:r>
+        <w:rPr>
+          <w:rFonts w:cs="Times New Roman"/>
+          <w:szCs w:val="28"/>
         </w:rPr>
         <w:t xml:space="preserve"> </w:t>
       </w:r>
-      <w:r>
-        <w:rPr>
-          <w:rFonts w:cs="Times New Roman"/>
-          <w:szCs w:val="28"/>
-          <w:lang w:val="en-US"/>
-        </w:rPr>
-        <w:t>=</w:t>
-      </w:r>
-      <w:r>
-        <w:rPr>
-          <w:rFonts w:cs="Times New Roman"/>
-          <w:szCs w:val="28"/>
-          <w:lang w:val="en-US"/>
-        </w:rPr>
-        <w:t xml:space="preserve"> 1</w:t>
-      </w:r>
-    </w:p>
-    <w:p>
-      <w:pPr>
-        <w:rPr>
-          <w:rFonts w:cs="Times New Roman"/>
-          <w:szCs w:val="28"/>
-          <w:lang w:val="en-RU"/>
-        </w:rPr>
-      </w:pPr>
-      <w:r>
-        <w:rPr>
-          <w:rFonts w:cs="Times New Roman"/>
-          <w:szCs w:val="28"/>
-          <w:lang w:val="en-RU"/>
-        </w:rPr>
-        <w:t>s4 = xor(r4, i5, i6, i7, i8, i9, i10, i11)</w:t>
-      </w:r>
-      <w:r>
-        <w:rPr>
-          <w:rFonts w:cs="Times New Roman"/>
-          <w:szCs w:val="28"/>
-          <w:lang w:val="en-US"/>
-        </w:rPr>
-        <w:t xml:space="preserve"> = </w:t>
-      </w:r>
-      <w:r>
-        <w:rPr>
-          <w:rFonts w:cs="Times New Roman"/>
-          <w:szCs w:val="28"/>
-          <w:lang w:val="en-US"/>
-        </w:rPr>
-        <w:t>1</w:t>
-      </w:r>
-    </w:p>
-    <w:p>
-      <w:pPr>
-        <w:rPr>
-          <w:rFonts w:cs="Times New Roman"/>
-          <w:szCs w:val="28"/>
-          <w:lang w:val="en-US"/>
-        </w:rPr>
-      </w:pPr>
+      <w:proofErr w:type="spellStart"/>
+      <w:r>
+        <w:rPr>
+          <w:rFonts w:cs="Times New Roman"/>
+          <w:szCs w:val="28"/>
+          <w:lang w:val="en-US"/>
+        </w:rPr>
+        <w:t>i</w:t>
+      </w:r>
+      <w:proofErr w:type="spellEnd"/>
+      <w:r>
+        <w:rPr>
+          <w:rFonts w:cs="Times New Roman"/>
+          <w:szCs w:val="28"/>
+        </w:rPr>
+        <w:t>9 -&gt; правильное сообщение 001110010100000</w:t>
+      </w:r>
+    </w:p>
+    <w:p>
+      <w:pPr>
+        <w:rPr>
+          <w:rFonts w:cs="Times New Roman"/>
+          <w:szCs w:val="28"/>
+        </w:rPr>
+      </w:pPr>
+    </w:p>
+    <w:p>
+      <w:pPr>
+        <w:rPr>
+          <w:rFonts w:cs="Times New Roman"/>
+          <w:szCs w:val="28"/>
+        </w:rPr>
+      </w:pPr>
+      <w:r>
+        <w:rPr>
+          <w:rFonts w:cs="Times New Roman"/>
+          <w:szCs w:val="28"/>
+        </w:rPr>
+        <w:t>3)</w:t>
+      </w:r>
+    </w:p>
+    <w:p>
+      <w:pPr>
+        <w:rPr>
+          <w:rFonts w:cs="Times New Roman"/>
+          <w:szCs w:val="28"/>
+        </w:rPr>
+      </w:pPr>
+      <w:r>
+        <w:rPr>
+          <w:rFonts w:cs="Times New Roman"/>
+          <w:szCs w:val="28"/>
+        </w:rPr>
+        <w:t>Число 1374</w:t>
+      </w:r>
+    </w:p>
+    <w:p>
+      <w:pPr>
+        <w:rPr>
+          <w:rFonts w:cs="Times New Roman"/>
+          <w:szCs w:val="28"/>
+        </w:rPr>
+      </w:pPr>
+      <w:r>
+        <w:rPr>
+          <w:rFonts w:cs="Times New Roman"/>
+          <w:szCs w:val="28"/>
+        </w:rPr>
+        <w:t xml:space="preserve">1374 </w:t>
+      </w:r>
       <w:proofErr w:type="gramStart"/>
       <w:r>
         <w:rPr>
           <w:rFonts w:cs="Times New Roman"/>
           <w:szCs w:val="28"/>
         </w:rPr>
-        <w:t>Ошибка  в</w:t>
+        <w:t>&lt; 2</w:t>
       </w:r>
       <w:proofErr w:type="gramEnd"/>
       <w:r>
         <w:rPr>
           <w:rFonts w:cs="Times New Roman"/>
           <w:szCs w:val="28"/>
-        </w:rPr>
-        <w:t xml:space="preserve"> </w:t>
-      </w:r>
-      <w:proofErr w:type="spellStart"/>
-      <w:r>
-        <w:rPr>
-          <w:rFonts w:cs="Times New Roman"/>
-          <w:szCs w:val="28"/>
-          <w:lang w:val="en-US"/>
-        </w:rPr>
-        <w:t>i</w:t>
-      </w:r>
-      <w:proofErr w:type="spellEnd"/>
-      <w:r>
-        <w:rPr>
-          <w:rFonts w:cs="Times New Roman"/>
-          <w:szCs w:val="28"/>
-        </w:rPr>
-        <w:t>9 -&gt; правильное сообщение 001110010100000</w:t>
-      </w:r>
-    </w:p>
-    <w:p>
-      <w:pPr>
-        <w:rPr>
-          <w:rFonts w:cs="Times New Roman"/>
-          <w:szCs w:val="28"/>
-          <w:lang w:val="en-US"/>
-        </w:rPr>
-      </w:pPr>
-    </w:p>
-    <w:p>
-      <w:pPr>
-        <w:rPr>
-          <w:rFonts w:cs="Times New Roman"/>
-          <w:szCs w:val="28"/>
-        </w:rPr>
-      </w:pPr>
-      <w:r>
-        <w:rPr>
-          <w:rFonts w:cs="Times New Roman"/>
-          <w:szCs w:val="28"/>
-        </w:rPr>
-        <w:t>3)</w:t>
-      </w:r>
-    </w:p>
-    <w:p>
-      <w:pPr>
-        <w:rPr>
-          <w:rFonts w:cs="Times New Roman"/>
-          <w:szCs w:val="28"/>
-        </w:rPr>
-      </w:pPr>
-      <w:r>
-        <w:rPr>
-          <w:rFonts w:cs="Times New Roman"/>
-          <w:szCs w:val="28"/>
-        </w:rPr>
-        <w:t>Число 1374</w:t>
-      </w:r>
-    </w:p>
-    <w:p>
-      <w:pPr>
-        <w:rPr>
-          <w:rFonts w:cs="Times New Roman"/>
-          <w:szCs w:val="28"/>
-        </w:rPr>
-      </w:pPr>
-      <w:r>
-        <w:rPr>
-          <w:rFonts w:cs="Times New Roman"/>
-          <w:szCs w:val="28"/>
-        </w:rPr>
-        <w:t xml:space="preserve">1374 </w:t>
-      </w:r>
-      <w:proofErr w:type="gramStart"/>
-      <w:r>
-        <w:rPr>
-          <w:rFonts w:cs="Times New Roman"/>
-          <w:szCs w:val="28"/>
-        </w:rPr>
-        <w:t>&lt; 2</w:t>
-      </w:r>
-      <w:proofErr w:type="gramEnd"/>
-      <w:r>
-        <w:rPr>
-          <w:rFonts w:cs="Times New Roman"/>
-          <w:szCs w:val="28"/>
           <w:vertAlign w:val="superscript"/>
           <w:lang w:val="en-US"/>
         </w:rPr>
@@ -4403,13 +4482,7 @@
         <w:rPr>
           <w:shd w:val="clear" w:color="auto" w:fill="FFFFFF"/>
         </w:rPr>
-        <w:t>—</w:t>
-      </w:r>
-      <w:r>
-        <w:rPr>
-          <w:shd w:val="clear" w:color="auto" w:fill="FFFFFF"/>
-        </w:rPr>
-        <w:t xml:space="preserve"> число проверочных разрядов</w:t>
+        <w:t>— число проверочных разрядов</w:t>
       </w:r>
     </w:p>
     <w:p>
@@ -4507,144 +4580,6 @@
       </w:r>
       <w:r>
         <w:t xml:space="preserve"> [Электронный ресурс:</w:t>
-      </w:r>
-      <w:r>
-        <w:t xml:space="preserve"> </w:t>
-      </w:r>
-      <w:r>
-        <w:fldChar w:fldCharType="begin"/>
-      </w:r>
-      <w:r>
-        <w:instrText>HYPERLINK "https://github.com/Miwm64/itmo_cse/tree/master/it/lab2/code/main.py"</w:instrText>
-      </w:r>
-      <w:r>
-        <w:fldChar w:fldCharType="separate"/>
-      </w:r>
-      <w:r>
-        <w:rPr>
-          <w:rStyle w:val="Hyperlink"/>
-        </w:rPr>
-        <w:t>https://github.c</w:t>
-      </w:r>
-      <w:r>
-        <w:rPr>
-          <w:rStyle w:val="Hyperlink"/>
-        </w:rPr>
-        <w:t>o</w:t>
-      </w:r>
-      <w:r>
-        <w:rPr>
-          <w:rStyle w:val="Hyperlink"/>
-        </w:rPr>
-        <w:t>m/Miwm64/itmo_cse/tree/master/it/lab</w:t>
-      </w:r>
-      <w:r>
-        <w:rPr>
-          <w:rStyle w:val="Hyperlink"/>
-        </w:rPr>
-        <w:t>2</w:t>
-      </w:r>
-      <w:r>
-        <w:rPr>
-          <w:rStyle w:val="Hyperlink"/>
-        </w:rPr>
-        <w:t>/code</w:t>
-      </w:r>
-      <w:r>
-        <w:rPr>
-          <w:rStyle w:val="Hyperlink"/>
-        </w:rPr>
-        <w:t>/</w:t>
-      </w:r>
-      <w:r>
-        <w:rPr>
-          <w:rStyle w:val="Hyperlink"/>
-          <w:lang w:val="en-US"/>
-        </w:rPr>
-        <w:t>main</w:t>
-      </w:r>
-      <w:r>
-        <w:rPr>
-          <w:rStyle w:val="Hyperlink"/>
-        </w:rPr>
-        <w:t>.</w:t>
-      </w:r>
-      <w:proofErr w:type="spellStart"/>
-      <w:r>
-        <w:rPr>
-          <w:rStyle w:val="Hyperlink"/>
-          <w:lang w:val="en-US"/>
-        </w:rPr>
-        <w:t>py</w:t>
-      </w:r>
-      <w:proofErr w:type="spellEnd"/>
-      <w:r>
-        <w:fldChar w:fldCharType="end"/>
-      </w:r>
-      <w:r>
-        <w:t>,</w:t>
-      </w:r>
-      <w:r>
-        <w:t xml:space="preserve"> </w:t>
-      </w:r>
-      <w:r>
-        <w:t xml:space="preserve">дата обращения </w:t>
-      </w:r>
-      <w:r>
-        <w:t>26</w:t>
-      </w:r>
-      <w:r>
-        <w:t>.09.2025].</w:t>
-      </w:r>
-    </w:p>
-    <w:p>
-      <w:pPr>
-        <w:rPr>
-          <w:shd w:val="clear" w:color="auto" w:fill="FFFFFF"/>
-        </w:rPr>
-      </w:pPr>
-    </w:p>
-    <w:p>
-      <w:pPr>
-        <w:jc w:val="both"/>
-      </w:pPr>
-    </w:p>
-    <w:p>
-      <w:pPr>
-        <w:jc w:val="both"/>
-      </w:pPr>
-    </w:p>
-    <w:p>
-      <w:pPr>
-        <w:pStyle w:val="Heading2"/>
-        <w:jc w:val="center"/>
-      </w:pPr>
-      <w:bookmarkStart w:id="4" w:name="_Toc209802907"/>
-      <w:r>
-        <w:lastRenderedPageBreak/>
-        <w:t>Дополнительное задание</w:t>
-      </w:r>
-      <w:bookmarkEnd w:id="4"/>
-    </w:p>
-    <w:p>
-      <w:pPr>
-        <w:ind w:firstLine="709"/>
-        <w:jc w:val="both"/>
-      </w:pPr>
-      <w:r>
-        <w:t xml:space="preserve">Создал учетную запись на </w:t>
-      </w:r>
-      <w:r>
-        <w:rPr>
-          <w:lang w:val="en-US"/>
-        </w:rPr>
-        <w:t>GitLab</w:t>
-      </w:r>
-      <w:r>
-        <w:t xml:space="preserve"> </w:t>
-      </w:r>
-      <w:r>
-        <w:t>[Электронный ресурс:</w:t>
       </w:r>
       <w:r>
         <w:t xml:space="preserve"> </w:t>
@@ -4654,7 +4589,116 @@
           <w:rPr>
             <w:rStyle w:val="Hyperlink"/>
           </w:rPr>
-          <w:t>https://gitlab.se.ifmo.ru/</w:t>
+          <w:t>https://github.com/Miwm64/itmo_cse/tree/master/it/lab2/code/</w:t>
+        </w:r>
+        <w:r>
+          <w:rPr>
+            <w:rStyle w:val="Hyperlink"/>
+            <w:lang w:val="en-US"/>
+          </w:rPr>
+          <w:t>main</w:t>
+        </w:r>
+        <w:r>
+          <w:rPr>
+            <w:rStyle w:val="Hyperlink"/>
+          </w:rPr>
+          <w:t>.</w:t>
+        </w:r>
+        <w:proofErr w:type="spellStart"/>
+        <w:r>
+          <w:rPr>
+            <w:rStyle w:val="Hyperlink"/>
+            <w:lang w:val="en-US"/>
+          </w:rPr>
+          <w:t>py</w:t>
+        </w:r>
+        <w:proofErr w:type="spellEnd"/>
+      </w:hyperlink>
+      <w:r>
+        <w:t>,</w:t>
+      </w:r>
+      <w:r>
+        <w:t xml:space="preserve"> </w:t>
+      </w:r>
+      <w:r>
+        <w:t xml:space="preserve">дата обращения </w:t>
+      </w:r>
+      <w:r>
+        <w:t>26</w:t>
+      </w:r>
+      <w:r>
+        <w:t>.09.2025].</w:t>
+      </w:r>
+    </w:p>
+    <w:p>
+      <w:pPr>
+        <w:rPr>
+          <w:shd w:val="clear" w:color="auto" w:fill="FFFFFF"/>
+        </w:rPr>
+      </w:pPr>
+    </w:p>
+    <w:p>
+      <w:pPr>
+        <w:jc w:val="both"/>
+      </w:pPr>
+    </w:p>
+    <w:p>
+      <w:pPr>
+        <w:jc w:val="both"/>
+      </w:pPr>
+    </w:p>
+    <w:p>
+      <w:pPr>
+        <w:pStyle w:val="Heading2"/>
+        <w:jc w:val="center"/>
+      </w:pPr>
+      <w:bookmarkStart w:id="4" w:name="_Toc209868075"/>
+      <w:r>
+        <w:t>Дополнительное задание</w:t>
+      </w:r>
+      <w:bookmarkEnd w:id="4"/>
+    </w:p>
+    <w:p>
+      <w:pPr>
+        <w:ind w:firstLine="709"/>
+        <w:jc w:val="both"/>
+      </w:pPr>
+      <w:r>
+        <w:t xml:space="preserve">Создал учетную запись на </w:t>
+      </w:r>
+      <w:r>
+        <w:rPr>
+          <w:lang w:val="en-US"/>
+        </w:rPr>
+        <w:t>GitLab</w:t>
+      </w:r>
+      <w:r>
+        <w:t xml:space="preserve"> </w:t>
+      </w:r>
+      <w:r>
+        <w:t>[Электронный ресурс:</w:t>
+      </w:r>
+      <w:r>
+        <w:t xml:space="preserve"> </w:t>
+      </w:r>
+      <w:hyperlink r:id="rId15" w:history="1">
+        <w:r>
+          <w:rPr>
+            <w:rStyle w:val="Hyperlink"/>
+          </w:rPr>
+          <w:t>https://gitlab.se.ifm</w:t>
+        </w:r>
+        <w:r>
+          <w:rPr>
+            <w:rStyle w:val="Hyperlink"/>
+          </w:rPr>
+          <w:t>o</w:t>
+        </w:r>
+        <w:r>
+          <w:rPr>
+            <w:rStyle w:val="Hyperlink"/>
+          </w:rPr>
+          <w:t>.ru/</w:t>
         </w:r>
       </w:hyperlink>
       <w:r>
@@ -4769,7 +4813,7 @@
           <w:bCs/>
         </w:rPr>
       </w:pPr>
-      <w:bookmarkStart w:id="5" w:name="_Toc209802908"/>
+      <w:bookmarkStart w:id="5" w:name="_Toc209868076"/>
       <w:r>
         <w:rPr>
           <w:b/>
@@ -4850,7 +4894,7 @@
           <w:bCs/>
         </w:rPr>
       </w:pPr>
-      <w:bookmarkStart w:id="6" w:name="_Toc209802909"/>
+      <w:bookmarkStart w:id="6" w:name="_Toc209868077"/>
       <w:r>
         <w:rPr>
           <w:b/>
@@ -4869,6 +4913,9 @@
       <w:bookmarkEnd w:id="6"/>
     </w:p>
     <w:p>
+      <w:pPr>
+        <w:jc w:val="both"/>
+      </w:pPr>
       <w:r>
         <w:t xml:space="preserve">1. </w:t>
       </w:r>
@@ -4895,54 +4942,81 @@
       </w:r>
       <w:r>
         <w:t xml:space="preserve">. – 2-е изд. – СПб.: Питер, 2011. – 688 с.: ил. – Режим доступа: </w:t>
-      </w:r>
-      <w:hyperlink r:id="rId15" w:tgtFrame="_new" w:history="1">
-        <w:r>
-          <w:rPr>
-            <w:rStyle w:val="Hyperlink"/>
-          </w:rPr>
-          <w:t>http://www.nicevt.ru/wp-content/uploads/2019/10/2.-%D0%A6%D0%B8%D0%BB%D1%8C%D0%BA%D0%B5%D1%80-%D0%91.%D0%AF.-%D0%9E%D1%80%D0%BB%D0%BE%D0%B2-%D0%A1.%D0%90.-%D0%9E%D1%80%D0%B3%D0%B0%D0%BD%D0%B8%D0%B7%D0%B0%D1%86%D0%B8%D1%8F-%D0%AD%D0%92%D0%9C-%D0%B8-%D1%81%D0%B8%D1%81%D1%82%D0%B5%D0%BC-%D0%A1%D0%9F%D0%91-%D0%9F%D0%B8%D1%82%D0%B5%D1%80-2011.pdf</w:t>
-        </w:r>
-      </w:hyperlink>
-      <w:r>
-        <w:t xml:space="preserve"> (дата обращения: 13.09.2025).</w:t>
-      </w:r>
-    </w:p>
-    <w:p>
-      <w:r>
-        <w:t xml:space="preserve">2. </w:t>
-      </w:r>
-      <w:r>
-        <w:t>Алексеев Е. Г., Богатырев С. Д.</w:t>
-      </w:r>
-      <w:r>
-        <w:br/>
-      </w:r>
-      <w:r>
-        <w:rPr>
-          <w:b/>
-          <w:bCs/>
-        </w:rPr>
-        <w:t>Информатика. Мультимедийный электронный учебник</w:t>
-      </w:r>
-      <w:r>
-        <w:t xml:space="preserve"> [Электронный ресурс]. – Режим доступа: </w:t>
       </w:r>
       <w:hyperlink r:id="rId16" w:tgtFrame="_new" w:history="1">
         <w:r>
           <w:rPr>
             <w:rStyle w:val="Hyperlink"/>
           </w:rPr>
-          <w:t>http://inf.ealekseev.ru/text/toc.html</w:t>
+          <w:t>http://www.nicevt.ru/wp-content/uploads/2019/10/2.-%D0%A6%D0%B8%</w:t>
+        </w:r>
+        <w:r>
+          <w:rPr>
+            <w:rStyle w:val="Hyperlink"/>
+          </w:rPr>
+          <w:t>D</w:t>
+        </w:r>
+        <w:r>
+          <w:rPr>
+            <w:rStyle w:val="Hyperlink"/>
+          </w:rPr>
+          <w:t>0%BB%D1%8C%D0%BA%D0%B5%D1%80-%D0%91.%D0%AF.-%D0%9E%D1%80%D0%BB%D0%BE%D0%B2-%D0%A1.%D0%90.-%D0%9E%D1%80%D0%B3%D0%B0%D0%BD%D0%B8%D0%B7%D0%B0%D1%86%D0%B8%D1%8F-%D0%AD%D0%92%D0%9C-%D0%B8-%D1%81%D0%B8%D1%81%D1%82%D0%B5%D0%BC-%D0%A1%D0%9F%D0%91-%D0%9F%D0%B8%D1%82%D0%B5%D1%80-2011.pdf</w:t>
         </w:r>
       </w:hyperlink>
       <w:r>
         <w:t xml:space="preserve"> (дата обращения: 13.09.2025).</w:t>
       </w:r>
     </w:p>
+    <w:p>
+      <w:pPr>
+        <w:jc w:val="both"/>
+      </w:pPr>
+      <w:r>
+        <w:t xml:space="preserve">2. </w:t>
+      </w:r>
+      <w:r>
+        <w:t>Алексеев Е. Г., Богатырев С. Д.</w:t>
+      </w:r>
+      <w:r>
+        <w:br/>
+      </w:r>
+      <w:r>
+        <w:rPr>
+          <w:b/>
+          <w:bCs/>
+        </w:rPr>
+        <w:t>Информатика. Мультимедийный электронный учебник</w:t>
+      </w:r>
+      <w:r>
+        <w:t xml:space="preserve"> [Электронный ресурс]. – Режим доступа: </w:t>
+      </w:r>
+      <w:hyperlink r:id="rId17" w:tgtFrame="_new" w:history="1">
+        <w:r>
+          <w:rPr>
+            <w:rStyle w:val="Hyperlink"/>
+          </w:rPr>
+          <w:t>http://inf.ealekseev</w:t>
+        </w:r>
+        <w:r>
+          <w:rPr>
+            <w:rStyle w:val="Hyperlink"/>
+          </w:rPr>
+          <w:t>.</w:t>
+        </w:r>
+        <w:r>
+          <w:rPr>
+            <w:rStyle w:val="Hyperlink"/>
+          </w:rPr>
+          <w:t>ru/text/toc.html</w:t>
+        </w:r>
+      </w:hyperlink>
+      <w:r>
+        <w:t xml:space="preserve"> (дата обращения: 13.09.2025).</w:t>
+      </w:r>
+    </w:p>
     <w:p/>
     <w:sectPr>
-      <w:footerReference w:type="default" r:id="rId17"/>
+      <w:footerReference w:type="default" r:id="rId18"/>
       <w:pgSz w:w="11906" w:h="16838" w:code="9"/>
       <w:pgMar w:top="1134" w:right="851" w:bottom="1134" w:left="1701" w:header="709" w:footer="709" w:gutter="0"/>
       <w:cols w:space="708"/>
@@ -6287,6 +6361,7 @@
   <w:style w:type="character" w:default="1" w:styleId="DefaultParagraphFont">
     <w:name w:val="Default Paragraph Font"/>
     <w:uiPriority w:val="1"/>
+    <w:semiHidden/>
     <w:unhideWhenUsed/>
   </w:style>
   <w:style w:type="table" w:default="1" w:styleId="TableNormal">

</xml_diff>